<commit_message>
auto resize exhibit image
</commit_message>
<xml_diff>
--- a/index.docx
+++ b/index.docx
@@ -17,6 +17,248 @@
         <w:br/>
       </w:r>
     </w:p>
+    <w:tbl>
+      <w:tblPr>
+        <w:tblW w:type="auto" w:w="0"/>
+        <w:tblLayout w:type="autofit"/>
+        <w:tblLook w:firstColumn="1" w:firstRow="1" w:lastColumn="0" w:lastRow="0" w:noHBand="0" w:noVBand="1" w:val="04A0"/>
+      </w:tblPr>
+      <w:tblGrid>
+        <w:gridCol w:w="4320"/>
+        <w:gridCol w:w="4320"/>
+      </w:tblGrid>
+      <w:tr>
+        <w:tc>
+          <w:tcPr>
+            <w:tcW w:type="dxa" w:w="4320"/>
+          </w:tcPr>
+          <w:p>
+            <w:r>
+              <w:rPr>
+                <w:b/>
+                <w:sz w:val="24"/>
+              </w:rPr>
+              <w:t>I INTRODUCTION AND OVERVIEW OF ALLEGATIONS</w:t>
+            </w:r>
+          </w:p>
+        </w:tc>
+        <w:tc>
+          <w:tcPr>
+            <w:tcW w:type="dxa" w:w="4320"/>
+          </w:tcPr>
+          <w:p>
+            <w:pPr>
+              <w:jc w:val="right"/>
+            </w:pPr>
+            <w:r>
+              <w:rPr>
+                <w:b w:val="0"/>
+                <w:sz w:val="24"/>
+              </w:rPr>
+              <w:t>1:23</w:t>
+            </w:r>
+          </w:p>
+        </w:tc>
+      </w:tr>
+      <w:tr>
+        <w:tc>
+          <w:tcPr>
+            <w:tcW w:type="dxa" w:w="4320"/>
+          </w:tcPr>
+          <w:p>
+            <w:r>
+              <w:rPr>
+                <w:b/>
+                <w:sz w:val="24"/>
+              </w:rPr>
+              <w:t>II PARTIES</w:t>
+            </w:r>
+          </w:p>
+        </w:tc>
+        <w:tc>
+          <w:tcPr>
+            <w:tcW w:type="dxa" w:w="4320"/>
+          </w:tcPr>
+          <w:p>
+            <w:pPr>
+              <w:jc w:val="right"/>
+            </w:pPr>
+            <w:r>
+              <w:rPr>
+                <w:b w:val="0"/>
+                <w:sz w:val="24"/>
+              </w:rPr>
+              <w:t>2:56</w:t>
+            </w:r>
+          </w:p>
+        </w:tc>
+      </w:tr>
+      <w:tr>
+        <w:tc>
+          <w:tcPr>
+            <w:tcW w:type="dxa" w:w="4320"/>
+          </w:tcPr>
+          <w:p>
+            <w:r>
+              <w:rPr>
+                <w:b/>
+                <w:sz w:val="24"/>
+              </w:rPr>
+              <w:t>III JURISDICTION AND VENUE</w:t>
+            </w:r>
+          </w:p>
+        </w:tc>
+        <w:tc>
+          <w:tcPr>
+            <w:tcW w:type="dxa" w:w="4320"/>
+          </w:tcPr>
+          <w:p>
+            <w:pPr>
+              <w:jc w:val="right"/>
+            </w:pPr>
+            <w:r>
+              <w:rPr>
+                <w:b w:val="0"/>
+                <w:sz w:val="24"/>
+              </w:rPr>
+              <w:t>3:72</w:t>
+            </w:r>
+          </w:p>
+        </w:tc>
+      </w:tr>
+      <w:tr>
+        <w:tc>
+          <w:tcPr>
+            <w:tcW w:type="dxa" w:w="4320"/>
+          </w:tcPr>
+          <w:p>
+            <w:r>
+              <w:rPr>
+                <w:b/>
+                <w:sz w:val="24"/>
+              </w:rPr>
+              <w:t>IV FACTUAL ALLEGATIONS</w:t>
+            </w:r>
+          </w:p>
+        </w:tc>
+        <w:tc>
+          <w:tcPr>
+            <w:tcW w:type="dxa" w:w="4320"/>
+          </w:tcPr>
+          <w:p>
+            <w:pPr>
+              <w:jc w:val="right"/>
+            </w:pPr>
+            <w:r>
+              <w:rPr>
+                <w:b w:val="0"/>
+                <w:sz w:val="24"/>
+              </w:rPr>
+              <w:t>3:81</w:t>
+            </w:r>
+          </w:p>
+        </w:tc>
+      </w:tr>
+      <w:tr>
+        <w:tc>
+          <w:tcPr>
+            <w:tcW w:type="dxa" w:w="4320"/>
+          </w:tcPr>
+          <w:p>
+            <w:r>
+              <w:rPr>
+                <w:b/>
+                <w:sz w:val="24"/>
+              </w:rPr>
+              <w:t>V SECTION 230 NON-IMMUNITY ALLEGATIONS</w:t>
+            </w:r>
+          </w:p>
+        </w:tc>
+        <w:tc>
+          <w:tcPr>
+            <w:tcW w:type="dxa" w:w="4320"/>
+          </w:tcPr>
+          <w:p>
+            <w:pPr>
+              <w:jc w:val="right"/>
+            </w:pPr>
+            <w:r>
+              <w:rPr>
+                <w:b w:val="0"/>
+                <w:sz w:val="24"/>
+              </w:rPr>
+              <w:t>5:142</w:t>
+            </w:r>
+          </w:p>
+        </w:tc>
+      </w:tr>
+      <w:tr>
+        <w:tc>
+          <w:tcPr>
+            <w:tcW w:type="dxa" w:w="4320"/>
+          </w:tcPr>
+          <w:p>
+            <w:r>
+              <w:rPr>
+                <w:b/>
+                <w:sz w:val="24"/>
+              </w:rPr>
+              <w:t>VI CAUSE OF ACTION – FRAUD</w:t>
+            </w:r>
+          </w:p>
+        </w:tc>
+        <w:tc>
+          <w:tcPr>
+            <w:tcW w:type="dxa" w:w="4320"/>
+          </w:tcPr>
+          <w:p>
+            <w:pPr>
+              <w:jc w:val="right"/>
+            </w:pPr>
+            <w:r>
+              <w:rPr>
+                <w:b w:val="0"/>
+                <w:sz w:val="24"/>
+              </w:rPr>
+              <w:t>5:164</w:t>
+            </w:r>
+          </w:p>
+        </w:tc>
+      </w:tr>
+      <w:tr>
+        <w:tc>
+          <w:tcPr>
+            <w:tcW w:type="dxa" w:w="4320"/>
+          </w:tcPr>
+          <w:p>
+            <w:r>
+              <w:rPr>
+                <w:b/>
+                <w:sz w:val="24"/>
+              </w:rPr>
+              <w:t>VII PRAYER FOR RELIEF</w:t>
+            </w:r>
+          </w:p>
+        </w:tc>
+        <w:tc>
+          <w:tcPr>
+            <w:tcW w:type="dxa" w:w="4320"/>
+          </w:tcPr>
+          <w:p>
+            <w:pPr>
+              <w:jc w:val="right"/>
+            </w:pPr>
+            <w:r>
+              <w:rPr>
+                <w:b w:val="0"/>
+                <w:sz w:val="24"/>
+              </w:rPr>
+              <w:t>6:181</w:t>
+            </w:r>
+          </w:p>
+        </w:tc>
+      </w:tr>
+    </w:tbl>
     <w:sectPr>
       <w:pgSz w:w="12240" w:h="15840"/>
       <w:pgMar w:top="1440" w:right="1800" w:bottom="1440" w:left="1800" w:header="720" w:footer="720" w:gutter="0"/>

</xml_diff>